<commit_message>
updated dotnet docx version
</commit_message>
<xml_diff>
--- a/dotnet/Rui Cheng_CV.docx
+++ b/dotnet/Rui Cheng_CV.docx
@@ -5,6 +5,7 @@
     <w:p>
       <w:pPr>
         <w:pStyle w:val="NormalWeb"/>
+        <w:snapToGrid w:val="0"/>
         <w:spacing w:after="0"/>
         <w:contextualSpacing/>
       </w:pPr>
@@ -20,6 +21,7 @@
     <w:p>
       <w:pPr>
         <w:pStyle w:val="NormalWeb"/>
+        <w:snapToGrid w:val="0"/>
         <w:spacing w:after="0"/>
         <w:contextualSpacing/>
       </w:pPr>
@@ -45,6 +47,7 @@
     <w:p>
       <w:pPr>
         <w:pStyle w:val="NormalWeb"/>
+        <w:snapToGrid w:val="0"/>
         <w:spacing w:after="0"/>
         <w:contextualSpacing/>
       </w:pPr>
@@ -81,30 +84,26 @@
     <w:p>
       <w:pPr>
         <w:pStyle w:val="NormalWeb"/>
-        <w:spacing w:after="0"/>
-        <w:contextualSpacing/>
-        <w:rPr>
-          <w:rFonts w:ascii="Segoe UI" w:hAnsi="Segoe UI" w:cs="Segoe UI"/>
+        <w:snapToGrid w:val="0"/>
+        <w:spacing w:after="0"/>
+        <w:contextualSpacing/>
+      </w:pPr>
+      <w:r>
+        <w:rPr>
+          <w:rFonts w:ascii="Segoe UI" w:hAnsi="Segoe UI" w:cs="Segoe UI"/>
+          <w:b/>
+          <w:bCs/>
           <w:sz w:val="22"/>
           <w:szCs w:val="22"/>
         </w:rPr>
-      </w:pPr>
-      <w:r>
-        <w:rPr>
-          <w:rFonts w:ascii="Segoe UI" w:hAnsi="Segoe UI" w:cs="Segoe UI"/>
-          <w:b/>
-          <w:bCs/>
+        <w:t>Address</w:t>
+      </w:r>
+      <w:r>
+        <w:rPr>
+          <w:rFonts w:ascii="Segoe UI" w:hAnsi="Segoe UI" w:cs="Segoe UI"/>
           <w:sz w:val="22"/>
           <w:szCs w:val="22"/>
         </w:rPr>
-        <w:t>Address</w:t>
-      </w:r>
-      <w:r>
-        <w:rPr>
-          <w:rFonts w:ascii="Segoe UI" w:hAnsi="Segoe UI" w:cs="Segoe UI"/>
-          <w:sz w:val="22"/>
-          <w:szCs w:val="22"/>
-        </w:rPr>
         <w:t>: 6/8 Cottonwood Crescent Macquarie Park, Sydney 2113</w:t>
       </w:r>
     </w:p>
@@ -137,19 +136,14 @@
         <w:pStyle w:val="NormalWeb"/>
         <w:spacing w:after="0"/>
         <w:contextualSpacing/>
-        <w:rPr>
-          <w:rFonts w:ascii="Segoe UI" w:hAnsi="Segoe UI" w:cs="Segoe UI"/>
-          <w:sz w:val="20"/>
-          <w:szCs w:val="20"/>
-        </w:rPr>
-      </w:pPr>
-      <w:r>
-        <w:rPr>
-          <w:rFonts w:ascii="Segoe UI" w:hAnsi="Segoe UI" w:cs="Segoe UI"/>
-          <w:sz w:val="20"/>
-          <w:szCs w:val="20"/>
-        </w:rPr>
-        <w:t>I love programming which always gives me fun and a sense of accomplishment. Therefore, I chose IT as my major and started my first part-time job in a small IT company. I enjoy the moment when my work is appreciated by end users because that shows my value of my professional skills. Most importantly, I think my background perfectly fits what your job requirement describes for the following reasons.</w:t>
+      </w:pPr>
+      <w:r>
+        <w:rPr>
+          <w:rFonts w:ascii="Segoe UI" w:hAnsi="Segoe UI" w:cs="Segoe UI"/>
+          <w:sz w:val="20"/>
+          <w:szCs w:val="20"/>
+        </w:rPr>
+        <w:t>I love programming which always gives me fun and a sense of accomplishment. I enjoy the moment when my work is appreciated by end users because that shows my value of my professional skills. Most importantly, I think my background perfectly fits what your job requirement describes.</w:t>
       </w:r>
     </w:p>
     <w:p>
@@ -173,7 +167,7 @@
           <w:sz w:val="27"/>
           <w:szCs w:val="27"/>
         </w:rPr>
-        <w:t>Experiences</w:t>
+        <w:t>Experience</w:t>
       </w:r>
     </w:p>
     <w:p>
@@ -258,7 +252,7 @@
           <w:sz w:val="20"/>
           <w:szCs w:val="20"/>
         </w:rPr>
-        <w:t xml:space="preserve"> (CM). I started my career in this company as a member in the development team, working on CM version 3. By the year 2013, CM has advanced to version 6, to which, I've contributed my energy, knowledge and skills for more than 3 years. Most of the time, our development is based on .NET platform. My main contribution to the product includes:</w:t>
+        <w:t xml:space="preserve"> (CM), which is a very competent in digital signage market. In fact, Intel has been very interested in it and has bought our codebase license to develop their market. I started my career in this company as a member in the development team, working on CM version 3. By the year 2013, CM has advanced to version 6, to which, I've contributed my energy, knowledge and skills for more than 3 years. Most of the time, our development is based on .NET platform. My main contribution to the product includes:</w:t>
       </w:r>
     </w:p>
     <w:p>
@@ -369,16 +363,16 @@
           <w:sz w:val="20"/>
           <w:szCs w:val="20"/>
         </w:rPr>
-        <w:t>Windows Service</w:t>
-      </w:r>
-      <w:r>
-        <w:rPr>
-          <w:rFonts w:ascii="Segoe UI" w:hAnsi="Segoe UI" w:cs="Segoe UI"/>
-          <w:color w:val="333333"/>
-          <w:sz w:val="20"/>
-          <w:szCs w:val="20"/>
-        </w:rPr>
-        <w:t>)</w:t>
+        <w:t>Windows Service, Entity Framework (</w:t>
+      </w:r>
+      <w:r>
+        <w:rPr>
+          <w:rFonts w:ascii="Segoe UI" w:hAnsi="Segoe UI" w:cs="Segoe UI"/>
+          <w:color w:val="333333"/>
+          <w:sz w:val="20"/>
+          <w:szCs w:val="20"/>
+        </w:rPr>
+        <w:t>which was later replaced by ADO.NET due to its performance issue)</w:t>
       </w:r>
     </w:p>
     <w:p>
@@ -595,22 +589,31 @@
       <w:r>
         <w:rPr>
           <w:rFonts w:ascii="Segoe UI" w:hAnsi="Segoe UI" w:cs="Segoe UI"/>
-          <w:b/>
-          <w:bCs/>
-          <w:color w:val="333333"/>
-          <w:sz w:val="20"/>
-          <w:szCs w:val="20"/>
-        </w:rPr>
-        <w:t>Android Player</w:t>
-      </w:r>
-      <w:r>
-        <w:rPr>
-          <w:rFonts w:ascii="Segoe UI" w:hAnsi="Segoe UI" w:cs="Segoe UI"/>
-          <w:color w:val="333333"/>
-          <w:sz w:val="20"/>
-          <w:szCs w:val="20"/>
-        </w:rPr>
-        <w:t>, which is our CM player running on Android platform</w:t>
+          <w:color w:val="333333"/>
+          <w:sz w:val="20"/>
+          <w:szCs w:val="20"/>
+        </w:rPr>
+        <w:t xml:space="preserve">Android Player, which is our CM player running on </w:t>
+      </w:r>
+      <w:r>
+        <w:rPr>
+          <w:rFonts w:ascii="Segoe UI" w:hAnsi="Segoe UI" w:cs="Segoe UI"/>
+          <w:b/>
+          <w:bCs/>
+          <w:color w:val="333333"/>
+          <w:sz w:val="20"/>
+          <w:szCs w:val="20"/>
+        </w:rPr>
+        <w:t>Android</w:t>
+      </w:r>
+      <w:r>
+        <w:rPr>
+          <w:rFonts w:ascii="Segoe UI" w:hAnsi="Segoe UI" w:cs="Segoe UI"/>
+          <w:color w:val="333333"/>
+          <w:sz w:val="20"/>
+          <w:szCs w:val="20"/>
+        </w:rPr>
+        <w:t xml:space="preserve"> platform</w:t>
       </w:r>
     </w:p>
     <w:p>
@@ -746,174 +749,23 @@
         <w:spacing w:after="0"/>
         <w:contextualSpacing/>
       </w:pPr>
-      <w:proofErr w:type="spellStart"/>
-      <w:r>
-        <w:rPr>
-          <w:rFonts w:ascii="Segoe UI" w:hAnsi="Segoe UI" w:cs="Segoe UI"/>
-          <w:b/>
-          <w:bCs/>
-          <w:color w:val="333333"/>
-          <w:sz w:val="20"/>
-          <w:szCs w:val="20"/>
-        </w:rPr>
-        <w:t>Mapdata</w:t>
-      </w:r>
-      <w:proofErr w:type="spellEnd"/>
-      <w:r>
-        <w:rPr>
-          <w:rFonts w:ascii="Segoe UI" w:hAnsi="Segoe UI" w:cs="Segoe UI"/>
-          <w:b/>
-          <w:bCs/>
-          <w:color w:val="333333"/>
-          <w:sz w:val="20"/>
-          <w:szCs w:val="20"/>
-        </w:rPr>
-        <w:t xml:space="preserve"> Interface</w:t>
-      </w:r>
-      <w:r>
-        <w:rPr>
-          <w:rFonts w:ascii="Segoe UI" w:hAnsi="Segoe UI" w:cs="Segoe UI"/>
-          <w:color w:val="333333"/>
-          <w:sz w:val="20"/>
-          <w:szCs w:val="20"/>
-        </w:rPr>
-        <w:t xml:space="preserve"> </w:t>
-      </w:r>
-      <w:r>
-        <w:rPr>
-          <w:rFonts w:ascii="Segoe UI" w:hAnsi="Segoe UI" w:cs="Segoe UI"/>
-          <w:i/>
-          <w:iCs/>
-          <w:color w:val="333333"/>
-          <w:sz w:val="20"/>
-          <w:szCs w:val="20"/>
-        </w:rPr>
-        <w:t>Nov 2008 – Jun 2010 (Part-time)</w:t>
-      </w:r>
-    </w:p>
-    <w:p>
-      <w:pPr>
-        <w:pStyle w:val="NormalWeb"/>
-        <w:spacing w:after="0"/>
-        <w:contextualSpacing/>
-      </w:pPr>
-      <w:proofErr w:type="spellStart"/>
-      <w:r>
-        <w:rPr>
-          <w:rFonts w:ascii="Segoe UI" w:hAnsi="Segoe UI" w:cs="Segoe UI"/>
-          <w:color w:val="333333"/>
-          <w:sz w:val="20"/>
-          <w:szCs w:val="20"/>
-        </w:rPr>
-        <w:t>Mapdata</w:t>
-      </w:r>
-      <w:proofErr w:type="spellEnd"/>
-      <w:r>
-        <w:rPr>
-          <w:rFonts w:ascii="Segoe UI" w:hAnsi="Segoe UI" w:cs="Segoe UI"/>
-          <w:color w:val="333333"/>
-          <w:sz w:val="20"/>
-          <w:szCs w:val="20"/>
-        </w:rPr>
-        <w:t xml:space="preserve"> Interface was a company focusing on providing car dealers with marketing strategy solutions. During the time I was working there, my main duties were:</w:t>
-      </w:r>
-    </w:p>
-    <w:p>
-      <w:pPr>
-        <w:pStyle w:val="NormalWeb"/>
-        <w:numPr>
-          <w:ilvl w:val="0"/>
-          <w:numId w:val="2"/>
-        </w:numPr>
-        <w:spacing w:after="0"/>
-        <w:contextualSpacing/>
-      </w:pPr>
-      <w:r>
-        <w:rPr>
-          <w:rFonts w:ascii="Segoe UI" w:hAnsi="Segoe UI" w:cs="Segoe UI"/>
-          <w:color w:val="333333"/>
-          <w:sz w:val="20"/>
-          <w:szCs w:val="20"/>
-        </w:rPr>
-        <w:t xml:space="preserve">Working as a web developer who assisted the company to maintain and expand a website named </w:t>
-      </w:r>
-      <w:proofErr w:type="spellStart"/>
-      <w:r>
-        <w:rPr>
-          <w:rFonts w:ascii="Segoe UI" w:hAnsi="Segoe UI" w:cs="Segoe UI"/>
-          <w:color w:val="333333"/>
-          <w:sz w:val="20"/>
-          <w:szCs w:val="20"/>
-        </w:rPr>
-        <w:t>Bizcard</w:t>
-      </w:r>
-      <w:proofErr w:type="spellEnd"/>
-      <w:r>
-        <w:rPr>
-          <w:rFonts w:ascii="Segoe UI" w:hAnsi="Segoe UI" w:cs="Segoe UI"/>
-          <w:color w:val="333333"/>
-          <w:sz w:val="20"/>
-          <w:szCs w:val="20"/>
-        </w:rPr>
-        <w:t xml:space="preserve"> which helped users to sort out their customer relationships</w:t>
-      </w:r>
-    </w:p>
-    <w:p>
-      <w:pPr>
-        <w:pStyle w:val="NormalWeb"/>
-        <w:numPr>
-          <w:ilvl w:val="0"/>
-          <w:numId w:val="2"/>
-        </w:numPr>
-        <w:spacing w:after="0"/>
-        <w:contextualSpacing/>
-      </w:pPr>
-      <w:r>
-        <w:rPr>
-          <w:rFonts w:ascii="Segoe UI" w:hAnsi="Segoe UI" w:cs="Segoe UI"/>
-          <w:color w:val="333333"/>
-          <w:sz w:val="20"/>
-          <w:szCs w:val="20"/>
-        </w:rPr>
-        <w:t>Using SQL database to generate sales analysis reports for car dealers, as well as visual data presented as maps</w:t>
-      </w:r>
-    </w:p>
-    <w:p>
-      <w:pPr>
-        <w:pStyle w:val="NormalWeb"/>
-        <w:spacing w:after="0"/>
-        <w:contextualSpacing/>
-      </w:pPr>
-    </w:p>
-    <w:p>
-      <w:pPr>
-        <w:pStyle w:val="NormalWeb"/>
-        <w:spacing w:after="0"/>
-        <w:contextualSpacing/>
-      </w:pPr>
-      <w:r>
-        <w:rPr>
-          <w:rFonts w:ascii="Segoe UI" w:hAnsi="Segoe UI" w:cs="Segoe UI"/>
-          <w:b/>
-          <w:bCs/>
-          <w:color w:val="333333"/>
-          <w:sz w:val="20"/>
-          <w:szCs w:val="20"/>
-        </w:rPr>
-        <w:t>When I'm Not in Office</w:t>
-      </w:r>
-    </w:p>
-    <w:p>
-      <w:pPr>
-        <w:pStyle w:val="NormalWeb"/>
-        <w:spacing w:after="0"/>
-        <w:contextualSpacing/>
-        <w:rPr>
-          <w:rFonts w:ascii="Segoe UI" w:hAnsi="Segoe UI" w:cs="Segoe UI"/>
-          <w:color w:val="333333"/>
-          <w:sz w:val="20"/>
-          <w:szCs w:val="20"/>
-        </w:rPr>
+      <w:r>
+        <w:rPr>
+          <w:rFonts w:ascii="Segoe UI" w:hAnsi="Segoe UI" w:cs="Segoe UI"/>
+          <w:b/>
+          <w:bCs/>
+          <w:color w:val="333333"/>
+          <w:sz w:val="20"/>
+          <w:szCs w:val="20"/>
+        </w:rPr>
+        <w:t>More Web Experience</w:t>
+      </w:r>
+    </w:p>
+    <w:p>
+      <w:pPr>
+        <w:pStyle w:val="NormalWeb"/>
+        <w:spacing w:after="0"/>
+        <w:contextualSpacing/>
       </w:pPr>
       <w:r>
         <w:rPr>
@@ -950,36 +802,7 @@
           <w:sz w:val="20"/>
           <w:szCs w:val="20"/>
         </w:rPr>
-        <w:t xml:space="preserve"> We build</w:t>
-      </w:r>
-      <w:r>
-        <w:rPr>
-          <w:rFonts w:ascii="Segoe UI" w:hAnsi="Segoe UI" w:cs="Segoe UI"/>
-          <w:color w:val="333333"/>
-          <w:sz w:val="20"/>
-          <w:szCs w:val="20"/>
-        </w:rPr>
-        <w:t xml:space="preserve"> this website using </w:t>
-      </w:r>
-      <w:r>
-        <w:rPr>
-          <w:rFonts w:ascii="Segoe UI" w:hAnsi="Segoe UI" w:cs="Segoe UI"/>
-          <w:b/>
-          <w:bCs/>
-          <w:color w:val="333333"/>
-          <w:sz w:val="20"/>
-          <w:szCs w:val="20"/>
-        </w:rPr>
-        <w:t>PHP</w:t>
-      </w:r>
-      <w:r>
-        <w:rPr>
-          <w:rFonts w:ascii="Segoe UI" w:hAnsi="Segoe UI" w:cs="Segoe UI"/>
-          <w:color w:val="333333"/>
-          <w:sz w:val="20"/>
-          <w:szCs w:val="20"/>
-        </w:rPr>
-        <w:t xml:space="preserve"> (</w:t>
+        <w:t xml:space="preserve"> We build this website using PHP (</w:t>
       </w:r>
       <w:proofErr w:type="spellStart"/>
       <w:r>
@@ -1005,8 +828,6 @@
       <w:r>
         <w:rPr>
           <w:rFonts w:ascii="Segoe UI" w:hAnsi="Segoe UI" w:cs="Segoe UI"/>
-          <w:b/>
-          <w:bCs/>
           <w:color w:val="333333"/>
           <w:sz w:val="20"/>
           <w:szCs w:val="20"/>
@@ -1032,8 +853,30 @@
           <w:sz w:val="20"/>
           <w:szCs w:val="20"/>
         </w:rPr>
-        <w:t>Bootstrap 3</w:t>
-      </w:r>
+        <w:t xml:space="preserve">Bootstrap 3 </w:t>
+      </w:r>
+      <w:r>
+        <w:rPr>
+          <w:rFonts w:ascii="Segoe UI" w:hAnsi="Segoe UI" w:cs="Segoe UI"/>
+          <w:color w:val="333333"/>
+          <w:sz w:val="20"/>
+          <w:szCs w:val="20"/>
+        </w:rPr>
+        <w:t xml:space="preserve">+ </w:t>
+      </w:r>
+      <w:proofErr w:type="spellStart"/>
+      <w:r>
+        <w:rPr>
+          <w:rFonts w:ascii="Segoe UI" w:hAnsi="Segoe UI" w:cs="Segoe UI"/>
+          <w:b/>
+          <w:bCs/>
+          <w:color w:val="333333"/>
+          <w:sz w:val="20"/>
+          <w:szCs w:val="20"/>
+        </w:rPr>
+        <w:t>jQuery</w:t>
+      </w:r>
+      <w:proofErr w:type="spellEnd"/>
       <w:r>
         <w:rPr>
           <w:rFonts w:ascii="Segoe UI" w:hAnsi="Segoe UI" w:cs="Segoe UI"/>
@@ -1053,7 +896,7 @@
           <w:sz w:val="20"/>
           <w:szCs w:val="20"/>
         </w:rPr>
-        <w:t>jQuery</w:t>
+        <w:t>KnockoutJS</w:t>
       </w:r>
       <w:proofErr w:type="spellEnd"/>
       <w:r>
@@ -1063,88 +906,49 @@
           <w:sz w:val="20"/>
           <w:szCs w:val="20"/>
         </w:rPr>
-        <w:t xml:space="preserve"> + </w:t>
-      </w:r>
-      <w:proofErr w:type="spellStart"/>
-      <w:r>
-        <w:rPr>
-          <w:rFonts w:ascii="Segoe UI" w:hAnsi="Segoe UI" w:cs="Segoe UI"/>
-          <w:b/>
-          <w:bCs/>
-          <w:color w:val="333333"/>
-          <w:sz w:val="20"/>
-          <w:szCs w:val="20"/>
-        </w:rPr>
-        <w:t>KnockoutJS</w:t>
-      </w:r>
-      <w:proofErr w:type="spellEnd"/>
-      <w:r>
-        <w:rPr>
-          <w:rFonts w:ascii="Segoe UI" w:hAnsi="Segoe UI" w:cs="Segoe UI"/>
-          <w:color w:val="333333"/>
-          <w:sz w:val="20"/>
-          <w:szCs w:val="20"/>
-        </w:rPr>
-        <w:t xml:space="preserve"> for front-end. In the meantime, I'm spending some of my leisure time building Android client app for this website, not because I want to earn any profit, just simply because I love programming. </w:t>
-      </w:r>
-      <w:r>
-        <w:rPr>
-          <w:rFonts w:ascii="Segoe UI" w:hAnsi="Segoe UI" w:cs="Segoe UI"/>
-          <w:color w:val="333333"/>
-          <w:sz w:val="20"/>
-          <w:szCs w:val="20"/>
-        </w:rPr>
-        <w:t xml:space="preserve">The app </w:t>
-      </w:r>
-      <w:r>
-        <w:rPr>
-          <w:rFonts w:ascii="Segoe UI" w:hAnsi="Segoe UI" w:cs="Segoe UI"/>
-          <w:color w:val="333333"/>
-          <w:sz w:val="20"/>
-          <w:szCs w:val="20"/>
-        </w:rPr>
-        <w:t>has not been released yet but a dem</w:t>
-      </w:r>
-      <w:r>
-        <w:rPr>
-          <w:rFonts w:ascii="Segoe UI" w:hAnsi="Segoe UI" w:cs="Segoe UI"/>
-          <w:color w:val="333333"/>
-          <w:sz w:val="20"/>
-          <w:szCs w:val="20"/>
-        </w:rPr>
-        <w:t>o can be shown during interview</w:t>
-      </w:r>
-      <w:r>
-        <w:rPr>
-          <w:rFonts w:ascii="Segoe UI" w:hAnsi="Segoe UI" w:cs="Segoe UI"/>
-          <w:color w:val="333333"/>
-          <w:sz w:val="20"/>
-          <w:szCs w:val="20"/>
-        </w:rPr>
-        <w:t>.</w:t>
-      </w:r>
-    </w:p>
-    <w:p>
-      <w:pPr>
-        <w:pStyle w:val="NormalWeb"/>
-        <w:spacing w:after="0"/>
-        <w:contextualSpacing/>
-      </w:pPr>
-    </w:p>
-    <w:p>
-      <w:pPr>
-        <w:pStyle w:val="NormalWeb"/>
-        <w:spacing w:after="0"/>
-        <w:contextualSpacing/>
-      </w:pPr>
-      <w:r>
-        <w:rPr>
-          <w:rFonts w:ascii="Segoe UI" w:hAnsi="Segoe UI" w:cs="Segoe UI"/>
-          <w:color w:val="333333"/>
-          <w:sz w:val="20"/>
-          <w:szCs w:val="20"/>
-        </w:rPr>
-        <w:lastRenderedPageBreak/>
+        <w:t xml:space="preserve"> for front-end. We use </w:t>
+      </w:r>
+      <w:r>
+        <w:rPr>
+          <w:rFonts w:ascii="Segoe UI" w:hAnsi="Segoe UI" w:cs="Segoe UI"/>
+          <w:b/>
+          <w:bCs/>
+          <w:color w:val="333333"/>
+          <w:sz w:val="20"/>
+          <w:szCs w:val="20"/>
+        </w:rPr>
+        <w:t>TDD</w:t>
+      </w:r>
+      <w:r>
+        <w:rPr>
+          <w:rFonts w:ascii="Segoe UI" w:hAnsi="Segoe UI" w:cs="Segoe UI"/>
+          <w:color w:val="333333"/>
+          <w:sz w:val="20"/>
+          <w:szCs w:val="20"/>
+        </w:rPr>
+        <w:t xml:space="preserve"> approach to build this website and currently it's being maintained by 750+ tests, the running time of which is less than 2 minutes.</w:t>
+      </w:r>
+    </w:p>
+    <w:p>
+      <w:pPr>
+        <w:pStyle w:val="NormalWeb"/>
+        <w:spacing w:after="0"/>
+        <w:contextualSpacing/>
+      </w:pPr>
+    </w:p>
+    <w:p>
+      <w:pPr>
+        <w:pStyle w:val="NormalWeb"/>
+        <w:spacing w:after="0"/>
+        <w:contextualSpacing/>
+      </w:pPr>
+      <w:r>
+        <w:rPr>
+          <w:rFonts w:ascii="Segoe UI" w:hAnsi="Segoe UI" w:cs="Segoe UI"/>
+          <w:color w:val="333333"/>
+          <w:sz w:val="20"/>
+          <w:szCs w:val="20"/>
+        </w:rPr>
         <w:t xml:space="preserve">Besides, I'm also a main developer who built </w:t>
       </w:r>
       <w:hyperlink r:id="rId10" w:history="1">
@@ -1165,45 +969,7 @@
           <w:sz w:val="20"/>
           <w:szCs w:val="20"/>
         </w:rPr>
-        <w:t xml:space="preserve"> (I'm not the owner of this site). This website is </w:t>
-      </w:r>
-      <w:r>
-        <w:rPr>
-          <w:rFonts w:ascii="Segoe UI" w:hAnsi="Segoe UI" w:cs="Segoe UI"/>
-          <w:color w:val="333333"/>
-          <w:sz w:val="20"/>
-          <w:szCs w:val="20"/>
-        </w:rPr>
-        <w:t>written in</w:t>
-      </w:r>
-      <w:r>
-        <w:rPr>
-          <w:rFonts w:ascii="Segoe UI" w:hAnsi="Segoe UI" w:cs="Segoe UI"/>
-          <w:color w:val="333333"/>
-          <w:sz w:val="20"/>
-          <w:szCs w:val="20"/>
-        </w:rPr>
-        <w:t xml:space="preserve"> </w:t>
-      </w:r>
-      <w:r>
-        <w:rPr>
-          <w:rFonts w:ascii="Segoe UI" w:hAnsi="Segoe UI" w:cs="Segoe UI"/>
-          <w:b/>
-          <w:bCs/>
-          <w:color w:val="333333"/>
-          <w:sz w:val="20"/>
-          <w:szCs w:val="20"/>
-        </w:rPr>
-        <w:t>PHP</w:t>
-      </w:r>
-      <w:r>
-        <w:rPr>
-          <w:rFonts w:ascii="Segoe UI" w:hAnsi="Segoe UI" w:cs="Segoe UI"/>
-          <w:color w:val="333333"/>
-          <w:sz w:val="20"/>
-          <w:szCs w:val="20"/>
-        </w:rPr>
-        <w:t xml:space="preserve"> (</w:t>
+        <w:t xml:space="preserve"> (I'm not the owner of this site). This website is written in PHP (</w:t>
       </w:r>
       <w:proofErr w:type="spellStart"/>
       <w:r>
@@ -1265,25 +1031,7 @@
           <w:sz w:val="20"/>
           <w:szCs w:val="20"/>
         </w:rPr>
-        <w:t xml:space="preserve"> API and </w:t>
-      </w:r>
-      <w:r>
-        <w:rPr>
-          <w:rFonts w:ascii="Segoe UI" w:hAnsi="Segoe UI" w:cs="Segoe UI"/>
-          <w:color w:val="333333"/>
-          <w:sz w:val="20"/>
-          <w:szCs w:val="20"/>
-        </w:rPr>
-        <w:t>talk</w:t>
-      </w:r>
-      <w:r>
-        <w:rPr>
-          <w:rFonts w:ascii="Segoe UI" w:hAnsi="Segoe UI" w:cs="Segoe UI"/>
-          <w:color w:val="333333"/>
-          <w:sz w:val="20"/>
-          <w:szCs w:val="20"/>
-        </w:rPr>
-        <w:t xml:space="preserve"> about their songs.</w:t>
+        <w:t xml:space="preserve"> API and discuss about their songs.</w:t>
       </w:r>
     </w:p>
     <w:p>
@@ -1316,12 +1064,6 @@
         <w:pStyle w:val="NormalWeb"/>
         <w:spacing w:after="0"/>
         <w:contextualSpacing/>
-        <w:rPr>
-          <w:rFonts w:ascii="Segoe UI" w:hAnsi="Segoe UI" w:cs="Segoe UI"/>
-          <w:color w:val="333333"/>
-          <w:sz w:val="20"/>
-          <w:szCs w:val="20"/>
-        </w:rPr>
       </w:pPr>
       <w:r>
         <w:rPr>
@@ -1350,43 +1092,7 @@
           <w:sz w:val="20"/>
           <w:szCs w:val="20"/>
         </w:rPr>
-        <w:t xml:space="preserve"> Please feel free to visit it. Note that this is a fre</w:t>
-      </w:r>
-      <w:r>
-        <w:rPr>
-          <w:rFonts w:ascii="Segoe UI" w:hAnsi="Segoe UI" w:cs="Segoe UI"/>
-          <w:color w:val="333333"/>
-          <w:sz w:val="20"/>
-          <w:szCs w:val="20"/>
-        </w:rPr>
-        <w:t xml:space="preserve">e cloud server so it might be </w:t>
-      </w:r>
-      <w:r>
-        <w:rPr>
-          <w:rFonts w:ascii="Segoe UI" w:hAnsi="Segoe UI" w:cs="Segoe UI"/>
-          <w:color w:val="333333"/>
-          <w:sz w:val="20"/>
-          <w:szCs w:val="20"/>
-        </w:rPr>
-        <w:t xml:space="preserve">slow when you open it the first time. I built this site </w:t>
-      </w:r>
-      <w:r>
-        <w:rPr>
-          <w:rFonts w:ascii="Segoe UI" w:hAnsi="Segoe UI" w:cs="Segoe UI"/>
-          <w:color w:val="333333"/>
-          <w:sz w:val="20"/>
-          <w:szCs w:val="20"/>
-        </w:rPr>
-        <w:t>with</w:t>
-      </w:r>
-      <w:r>
-        <w:rPr>
-          <w:rFonts w:ascii="Segoe UI" w:hAnsi="Segoe UI" w:cs="Segoe UI"/>
-          <w:color w:val="333333"/>
-          <w:sz w:val="20"/>
-          <w:szCs w:val="20"/>
-        </w:rPr>
-        <w:t xml:space="preserve"> Ruby on Rails + </w:t>
+        <w:t xml:space="preserve"> Please feel free to visit it. Note that this is a free cloud server so it might be slow when you open it the first time. I built this site with Ruby on Rails + </w:t>
       </w:r>
       <w:proofErr w:type="spellStart"/>
       <w:r>
@@ -1462,6 +1168,13 @@
         <w:spacing w:after="0"/>
         <w:contextualSpacing/>
       </w:pPr>
+    </w:p>
+    <w:p>
+      <w:pPr>
+        <w:pStyle w:val="NormalWeb"/>
+        <w:spacing w:after="0"/>
+        <w:contextualSpacing/>
+      </w:pPr>
       <w:r>
         <w:rPr>
           <w:rFonts w:ascii="Segoe UI" w:hAnsi="Segoe UI" w:cs="Segoe UI"/>
@@ -1471,6 +1184,7 @@
           <w:sz w:val="27"/>
           <w:szCs w:val="27"/>
         </w:rPr>
+        <w:lastRenderedPageBreak/>
         <w:t>Education</w:t>
       </w:r>
     </w:p>
@@ -1593,22 +1307,14 @@
           <w:sz w:val="20"/>
           <w:szCs w:val="20"/>
         </w:rPr>
-        <w:t>C#, Java</w:t>
-      </w:r>
-    </w:p>
-    <w:p>
-      <w:pPr>
-        <w:pStyle w:val="NormalWeb"/>
-        <w:spacing w:after="0"/>
-        <w:contextualSpacing/>
-        <w:rPr>
-          <w:rFonts w:ascii="Segoe UI" w:hAnsi="Segoe UI" w:cs="Segoe UI"/>
-          <w:b/>
-          <w:bCs/>
-          <w:color w:val="333333"/>
-          <w:sz w:val="20"/>
-          <w:szCs w:val="20"/>
-        </w:rPr>
+        <w:t>C#, Java (Strong knowledge of OO programming)</w:t>
+      </w:r>
+    </w:p>
+    <w:p>
+      <w:pPr>
+        <w:pStyle w:val="NormalWeb"/>
+        <w:spacing w:after="0"/>
+        <w:contextualSpacing/>
       </w:pPr>
       <w:r>
         <w:rPr>
@@ -1628,7 +1334,7 @@
           <w:sz w:val="20"/>
           <w:szCs w:val="20"/>
         </w:rPr>
-        <w:t>PHP, JavaScript</w:t>
+        <w:t>JavaScript, PHP</w:t>
       </w:r>
     </w:p>
     <w:p>
@@ -1709,18 +1415,7 @@
           <w:sz w:val="20"/>
           <w:szCs w:val="20"/>
         </w:rPr>
-        <w:t>ASP.NET MVC</w:t>
-      </w:r>
-      <w:r>
-        <w:rPr>
-          <w:rFonts w:ascii="Segoe UI" w:hAnsi="Segoe UI" w:cs="Segoe UI"/>
-          <w:b/>
-          <w:bCs/>
-          <w:color w:val="333333"/>
-          <w:sz w:val="20"/>
-          <w:szCs w:val="20"/>
-        </w:rPr>
-        <w:t>, PHP (</w:t>
+        <w:t>ASP.NET MVC, PHP (</w:t>
       </w:r>
       <w:proofErr w:type="spellStart"/>
       <w:r>
@@ -1899,18 +1594,18 @@
           <w:sz w:val="20"/>
           <w:szCs w:val="20"/>
         </w:rPr>
-        <w:t xml:space="preserve">Unit testing: </w:t>
-      </w:r>
-      <w:r>
-        <w:rPr>
-          <w:rFonts w:ascii="Segoe UI" w:hAnsi="Segoe UI" w:cs="Segoe UI"/>
-          <w:b/>
-          <w:bCs/>
-          <w:color w:val="333333"/>
-          <w:sz w:val="20"/>
-          <w:szCs w:val="20"/>
-        </w:rPr>
-        <w:t>PHP Unit Testing Framework, PHP Mockery</w:t>
+        <w:t xml:space="preserve">Unit Testing: </w:t>
+      </w:r>
+      <w:r>
+        <w:rPr>
+          <w:rFonts w:ascii="Segoe UI" w:hAnsi="Segoe UI" w:cs="Segoe UI"/>
+          <w:b/>
+          <w:bCs/>
+          <w:color w:val="333333"/>
+          <w:sz w:val="20"/>
+          <w:szCs w:val="20"/>
+        </w:rPr>
+        <w:t>PHP Testing Framework (I can pick up any other unit testing framework very quickly)</w:t>
       </w:r>
     </w:p>
     <w:p>
@@ -1937,18 +1632,47 @@
           <w:sz w:val="20"/>
           <w:szCs w:val="20"/>
         </w:rPr>
-        <w:t>TFS</w:t>
-      </w:r>
-      <w:r>
-        <w:rPr>
-          <w:rFonts w:ascii="Segoe UI" w:hAnsi="Segoe UI" w:cs="Segoe UI"/>
-          <w:b/>
-          <w:bCs/>
-          <w:color w:val="333333"/>
-          <w:sz w:val="20"/>
-          <w:szCs w:val="20"/>
-        </w:rPr>
-        <w:t>, Git</w:t>
+        <w:t xml:space="preserve">TFS, </w:t>
+      </w:r>
+      <w:proofErr w:type="spellStart"/>
+      <w:r>
+        <w:rPr>
+          <w:rFonts w:ascii="Segoe UI" w:hAnsi="Segoe UI" w:cs="Segoe UI"/>
+          <w:b/>
+          <w:bCs/>
+          <w:color w:val="333333"/>
+          <w:sz w:val="20"/>
+          <w:szCs w:val="20"/>
+        </w:rPr>
+        <w:t>Git</w:t>
+      </w:r>
+      <w:proofErr w:type="spellEnd"/>
+    </w:p>
+    <w:p>
+      <w:pPr>
+        <w:pStyle w:val="NormalWeb"/>
+        <w:spacing w:after="0"/>
+        <w:contextualSpacing/>
+      </w:pPr>
+      <w:r>
+        <w:rPr>
+          <w:rFonts w:ascii="Segoe UI" w:hAnsi="Segoe UI" w:cs="Segoe UI"/>
+          <w:color w:val="333333"/>
+          <w:sz w:val="20"/>
+          <w:szCs w:val="20"/>
+        </w:rPr>
+        <w:t xml:space="preserve">Knowing 2 ends: </w:t>
+      </w:r>
+      <w:r>
+        <w:rPr>
+          <w:rFonts w:ascii="Segoe UI" w:hAnsi="Segoe UI" w:cs="Segoe UI"/>
+          <w:b/>
+          <w:bCs/>
+          <w:color w:val="333333"/>
+          <w:sz w:val="20"/>
+          <w:szCs w:val="20"/>
+        </w:rPr>
+        <w:t>I'm familiar with both front-end and back-end development</w:t>
       </w:r>
     </w:p>
     <w:p>
@@ -2001,6 +1725,7 @@
     </w:p>
     <w:p>
       <w:pPr>
+        <w:spacing w:line="240" w:lineRule="auto"/>
         <w:contextualSpacing/>
       </w:pPr>
     </w:p>
@@ -2017,9 +1742,9 @@
 <file path=word/numbering.xml><?xml version="1.0" encoding="utf-8"?>
 <w:numbering xmlns:ve="http://schemas.openxmlformats.org/markup-compatibility/2006" xmlns:o="urn:schemas-microsoft-com:office:office" xmlns:r="http://schemas.openxmlformats.org/officeDocument/2006/relationships" xmlns:m="http://schemas.openxmlformats.org/officeDocument/2006/math" xmlns:v="urn:schemas-microsoft-com:vml" xmlns:wp="http://schemas.openxmlformats.org/drawingml/2006/wordprocessingDrawing" xmlns:w10="urn:schemas-microsoft-com:office:word" xmlns:w="http://schemas.openxmlformats.org/wordprocessingml/2006/main" xmlns:wne="http://schemas.microsoft.com/office/word/2006/wordml">
   <w:abstractNum w:abstractNumId="0">
-    <w:nsid w:val="04100673"/>
+    <w:nsid w:val="13932ED8"/>
     <w:multiLevelType w:val="multilevel"/>
-    <w:tmpl w:val="9CE0EF18"/>
+    <w:tmpl w:val="B3F2ED80"/>
     <w:lvl w:ilvl="0">
       <w:start w:val="1"/>
       <w:numFmt w:val="bullet"/>
@@ -2165,160 +1890,8 @@
       </w:rPr>
     </w:lvl>
   </w:abstractNum>
-  <w:abstractNum w:abstractNumId="1">
-    <w:nsid w:val="185F1CF1"/>
-    <w:multiLevelType w:val="multilevel"/>
-    <w:tmpl w:val="21A41A40"/>
-    <w:lvl w:ilvl="0">
-      <w:start w:val="1"/>
-      <w:numFmt w:val="bullet"/>
-      <w:lvlText w:val=""/>
-      <w:lvlJc w:val="left"/>
-      <w:pPr>
-        <w:tabs>
-          <w:tab w:val="num" w:pos="720"/>
-        </w:tabs>
-        <w:ind w:left="720" w:hanging="360"/>
-      </w:pPr>
-      <w:rPr>
-        <w:rFonts w:ascii="Symbol" w:hAnsi="Symbol" w:hint="default"/>
-        <w:sz w:val="20"/>
-      </w:rPr>
-    </w:lvl>
-    <w:lvl w:ilvl="1" w:tentative="1">
-      <w:start w:val="1"/>
-      <w:numFmt w:val="bullet"/>
-      <w:lvlText w:val="o"/>
-      <w:lvlJc w:val="left"/>
-      <w:pPr>
-        <w:tabs>
-          <w:tab w:val="num" w:pos="1440"/>
-        </w:tabs>
-        <w:ind w:left="1440" w:hanging="360"/>
-      </w:pPr>
-      <w:rPr>
-        <w:rFonts w:ascii="Courier New" w:hAnsi="Courier New" w:hint="default"/>
-        <w:sz w:val="20"/>
-      </w:rPr>
-    </w:lvl>
-    <w:lvl w:ilvl="2" w:tentative="1">
-      <w:start w:val="1"/>
-      <w:numFmt w:val="bullet"/>
-      <w:lvlText w:val=""/>
-      <w:lvlJc w:val="left"/>
-      <w:pPr>
-        <w:tabs>
-          <w:tab w:val="num" w:pos="2160"/>
-        </w:tabs>
-        <w:ind w:left="2160" w:hanging="360"/>
-      </w:pPr>
-      <w:rPr>
-        <w:rFonts w:ascii="Wingdings" w:hAnsi="Wingdings" w:hint="default"/>
-        <w:sz w:val="20"/>
-      </w:rPr>
-    </w:lvl>
-    <w:lvl w:ilvl="3" w:tentative="1">
-      <w:start w:val="1"/>
-      <w:numFmt w:val="bullet"/>
-      <w:lvlText w:val=""/>
-      <w:lvlJc w:val="left"/>
-      <w:pPr>
-        <w:tabs>
-          <w:tab w:val="num" w:pos="2880"/>
-        </w:tabs>
-        <w:ind w:left="2880" w:hanging="360"/>
-      </w:pPr>
-      <w:rPr>
-        <w:rFonts w:ascii="Wingdings" w:hAnsi="Wingdings" w:hint="default"/>
-        <w:sz w:val="20"/>
-      </w:rPr>
-    </w:lvl>
-    <w:lvl w:ilvl="4" w:tentative="1">
-      <w:start w:val="1"/>
-      <w:numFmt w:val="bullet"/>
-      <w:lvlText w:val=""/>
-      <w:lvlJc w:val="left"/>
-      <w:pPr>
-        <w:tabs>
-          <w:tab w:val="num" w:pos="3600"/>
-        </w:tabs>
-        <w:ind w:left="3600" w:hanging="360"/>
-      </w:pPr>
-      <w:rPr>
-        <w:rFonts w:ascii="Wingdings" w:hAnsi="Wingdings" w:hint="default"/>
-        <w:sz w:val="20"/>
-      </w:rPr>
-    </w:lvl>
-    <w:lvl w:ilvl="5" w:tentative="1">
-      <w:start w:val="1"/>
-      <w:numFmt w:val="bullet"/>
-      <w:lvlText w:val=""/>
-      <w:lvlJc w:val="left"/>
-      <w:pPr>
-        <w:tabs>
-          <w:tab w:val="num" w:pos="4320"/>
-        </w:tabs>
-        <w:ind w:left="4320" w:hanging="360"/>
-      </w:pPr>
-      <w:rPr>
-        <w:rFonts w:ascii="Wingdings" w:hAnsi="Wingdings" w:hint="default"/>
-        <w:sz w:val="20"/>
-      </w:rPr>
-    </w:lvl>
-    <w:lvl w:ilvl="6" w:tentative="1">
-      <w:start w:val="1"/>
-      <w:numFmt w:val="bullet"/>
-      <w:lvlText w:val=""/>
-      <w:lvlJc w:val="left"/>
-      <w:pPr>
-        <w:tabs>
-          <w:tab w:val="num" w:pos="5040"/>
-        </w:tabs>
-        <w:ind w:left="5040" w:hanging="360"/>
-      </w:pPr>
-      <w:rPr>
-        <w:rFonts w:ascii="Wingdings" w:hAnsi="Wingdings" w:hint="default"/>
-        <w:sz w:val="20"/>
-      </w:rPr>
-    </w:lvl>
-    <w:lvl w:ilvl="7" w:tentative="1">
-      <w:start w:val="1"/>
-      <w:numFmt w:val="bullet"/>
-      <w:lvlText w:val=""/>
-      <w:lvlJc w:val="left"/>
-      <w:pPr>
-        <w:tabs>
-          <w:tab w:val="num" w:pos="5760"/>
-        </w:tabs>
-        <w:ind w:left="5760" w:hanging="360"/>
-      </w:pPr>
-      <w:rPr>
-        <w:rFonts w:ascii="Wingdings" w:hAnsi="Wingdings" w:hint="default"/>
-        <w:sz w:val="20"/>
-      </w:rPr>
-    </w:lvl>
-    <w:lvl w:ilvl="8" w:tentative="1">
-      <w:start w:val="1"/>
-      <w:numFmt w:val="bullet"/>
-      <w:lvlText w:val=""/>
-      <w:lvlJc w:val="left"/>
-      <w:pPr>
-        <w:tabs>
-          <w:tab w:val="num" w:pos="6480"/>
-        </w:tabs>
-        <w:ind w:left="6480" w:hanging="360"/>
-      </w:pPr>
-      <w:rPr>
-        <w:rFonts w:ascii="Wingdings" w:hAnsi="Wingdings" w:hint="default"/>
-        <w:sz w:val="20"/>
-      </w:rPr>
-    </w:lvl>
-  </w:abstractNum>
   <w:num w:numId="1">
     <w:abstractNumId w:val="0"/>
-  </w:num>
-  <w:num w:numId="2">
-    <w:abstractNumId w:val="1"/>
   </w:num>
 </w:numbering>
 </file>
@@ -2518,7 +2091,7 @@
     <w:uiPriority w:val="99"/>
     <w:semiHidden/>
     <w:unhideWhenUsed/>
-    <w:rsid w:val="00D00D37"/>
+    <w:rsid w:val="002E62E0"/>
     <w:rPr>
       <w:color w:val="000080"/>
       <w:u w:val="single"/>
@@ -2529,7 +2102,7 @@
     <w:basedOn w:val="DefaultParagraphFont"/>
     <w:uiPriority w:val="20"/>
     <w:qFormat/>
-    <w:rsid w:val="00D00D37"/>
+    <w:rsid w:val="002E62E0"/>
     <w:rPr>
       <w:i/>
       <w:iCs/>
@@ -2540,7 +2113,7 @@
     <w:basedOn w:val="DefaultParagraphFont"/>
     <w:uiPriority w:val="22"/>
     <w:qFormat/>
-    <w:rsid w:val="00D00D37"/>
+    <w:rsid w:val="002E62E0"/>
     <w:rPr>
       <w:b/>
       <w:bCs/>
@@ -2552,7 +2125,7 @@
     <w:uiPriority w:val="99"/>
     <w:semiHidden/>
     <w:unhideWhenUsed/>
-    <w:rsid w:val="00D00D37"/>
+    <w:rsid w:val="002E62E0"/>
     <w:pPr>
       <w:spacing w:before="100" w:beforeAutospacing="1" w:after="119" w:line="240" w:lineRule="auto"/>
     </w:pPr>
@@ -2561,18 +2134,6 @@
       <w:sz w:val="24"/>
       <w:szCs w:val="24"/>
       <w:lang w:eastAsia="zh-CN" w:bidi="th-TH"/>
-    </w:rPr>
-  </w:style>
-  <w:style w:type="character" w:styleId="FollowedHyperlink">
-    <w:name w:val="FollowedHyperlink"/>
-    <w:basedOn w:val="DefaultParagraphFont"/>
-    <w:uiPriority w:val="99"/>
-    <w:semiHidden/>
-    <w:unhideWhenUsed/>
-    <w:rsid w:val="00D00D37"/>
-    <w:rPr>
-      <w:color w:val="800080" w:themeColor="followedHyperlink"/>
-      <w:u w:val="single"/>
     </w:rPr>
   </w:style>
 </w:styles>

</xml_diff>